<commit_message>
sunuma implementasyon kısmı eklendi.
</commit_message>
<xml_diff>
--- a/FinalProject/kom 511 paper info.docx
+++ b/FinalProject/kom 511 paper info.docx
@@ -29123,6 +29123,9 @@
             </m:sup>
           </m:sSubSup>
           <m:r>
+            <m:rPr>
+              <m:sty m:val="p"/>
+            </m:rPr>
             <w:rPr>
               <w:rFonts w:eastAsiaTheme="minorEastAsia"/>
             </w:rPr>
@@ -29773,6 +29776,9 @@
             </m:sup>
           </m:sSubSup>
           <m:r>
+            <m:rPr>
+              <m:sty m:val="p"/>
+            </m:rPr>
             <w:rPr>
               <w:rFonts w:ascii="Cambria Math" w:hAnsi="Cambria Math"/>
             </w:rPr>
@@ -30375,6 +30381,9 @@
             </m:sup>
           </m:sSubSup>
           <m:r>
+            <m:rPr>
+              <m:sty m:val="p"/>
+            </m:rPr>
             <w:rPr>
               <w:rFonts w:ascii="Cambria Math" w:eastAsiaTheme="minorEastAsia" w:hAnsi="Cambria Math"/>
             </w:rPr>
@@ -31043,6 +31052,9 @@
             </m:sup>
           </m:sSubSup>
           <m:r>
+            <m:rPr>
+              <m:sty m:val="p"/>
+            </m:rPr>
             <w:rPr>
               <w:rFonts w:ascii="Cambria Math" w:eastAsiaTheme="minorEastAsia" w:hAnsi="Cambria Math"/>
             </w:rPr>
@@ -31296,13 +31308,7 @@
                 <w:rPr>
                   <w:rFonts w:ascii="Cambria Math" w:eastAsiaTheme="minorEastAsia" w:hAnsi="Cambria Math"/>
                 </w:rPr>
-                <m:t>2</m:t>
-              </m:r>
-              <m:r>
-                <w:rPr>
-                  <w:rFonts w:ascii="Cambria Math" w:eastAsiaTheme="minorEastAsia" w:hAnsi="Cambria Math"/>
-                </w:rPr>
-                <m:t>α</m:t>
+                <m:t>2α</m:t>
               </m:r>
             </m:e>
             <m:sup>
@@ -31481,6 +31487,9 @@
             </m:sup>
           </m:sSubSup>
           <m:r>
+            <m:rPr>
+              <m:sty m:val="p"/>
+            </m:rPr>
             <w:rPr>
               <w:rFonts w:ascii="Cambria Math" w:hAnsi="Cambria Math"/>
             </w:rPr>
@@ -31669,6 +31678,9 @@
             </m:sup>
           </m:sSubSup>
           <m:r>
+            <m:rPr>
+              <m:sty m:val="p"/>
+            </m:rPr>
             <w:rPr>
               <w:rFonts w:eastAsiaTheme="minorEastAsia"/>
             </w:rPr>
@@ -31812,6 +31824,9 @@
             </m:sub>
           </m:sSub>
           <m:r>
+            <m:rPr>
+              <m:sty m:val="p"/>
+            </m:rPr>
             <w:rPr>
               <w:rFonts w:ascii="Cambria Math" w:eastAsiaTheme="minorEastAsia" w:hAnsi="Cambria Math"/>
             </w:rPr>
@@ -31938,195 +31953,200 @@
             </m:sup>
           </m:sSup>
           <m:r>
+            <m:rPr>
+              <m:sty m:val="p"/>
+            </m:rPr>
             <w:rPr>
               <w:rFonts w:eastAsiaTheme="minorEastAsia"/>
             </w:rPr>
             <w:br/>
           </m:r>
-          <m:sSub>
-            <m:sSubPr>
-              <m:ctrlPr>
-                <w:rPr>
-                  <w:rFonts w:ascii="Cambria Math" w:eastAsiaTheme="minorEastAsia" w:hAnsi="Cambria Math"/>
-                  <w:i/>
-                </w:rPr>
-              </m:ctrlPr>
-            </m:sSubPr>
-            <m:e>
-              <m:r>
-                <w:rPr>
-                  <w:rFonts w:ascii="Cambria Math" w:eastAsiaTheme="minorEastAsia" w:hAnsi="Cambria Math"/>
-                </w:rPr>
-                <m:t>c</m:t>
-              </m:r>
-            </m:e>
-            <m:sub>
-              <m:r>
-                <w:rPr>
-                  <w:rFonts w:ascii="Cambria Math" w:eastAsiaTheme="minorEastAsia" w:hAnsi="Cambria Math"/>
-                </w:rPr>
-                <m:t>e</m:t>
-              </m:r>
-            </m:sub>
-          </m:sSub>
-          <m:r>
-            <w:rPr>
-              <w:rFonts w:ascii="Cambria Math" w:eastAsiaTheme="minorEastAsia" w:hAnsi="Cambria Math"/>
-            </w:rPr>
-            <m:t xml:space="preserve">= </m:t>
-          </m:r>
-          <m:sSup>
-            <m:sSupPr>
-              <m:ctrlPr>
-                <w:rPr>
-                  <w:rFonts w:ascii="Cambria Math" w:eastAsiaTheme="minorEastAsia" w:hAnsi="Cambria Math"/>
-                  <w:i/>
-                </w:rPr>
-              </m:ctrlPr>
-            </m:sSupPr>
-            <m:e>
-              <m:r>
-                <w:rPr>
-                  <w:rFonts w:ascii="Cambria Math" w:eastAsiaTheme="minorEastAsia" w:hAnsi="Cambria Math"/>
-                </w:rPr>
-                <m:t>2α</m:t>
-              </m:r>
-            </m:e>
-            <m:sup>
-              <m:r>
-                <w:rPr>
-                  <w:rFonts w:ascii="Cambria Math" w:eastAsiaTheme="minorEastAsia" w:hAnsi="Cambria Math"/>
-                </w:rPr>
-                <m:t>-1</m:t>
-              </m:r>
-            </m:sup>
-          </m:sSup>
-          <m:d>
-            <m:dPr>
-              <m:ctrlPr>
-                <w:rPr>
-                  <w:rFonts w:ascii="Cambria Math" w:hAnsi="Cambria Math"/>
-                  <w:i/>
-                </w:rPr>
-              </m:ctrlPr>
-            </m:dPr>
-            <m:e>
-              <m:r>
-                <w:rPr>
-                  <w:rFonts w:ascii="Cambria Math" w:hAnsi="Cambria Math"/>
-                </w:rPr>
-                <m:t>σ</m:t>
-              </m:r>
-              <m:sSup>
-                <m:sSupPr>
-                  <m:ctrlPr>
-                    <w:rPr>
-                      <w:rFonts w:ascii="Cambria Math" w:hAnsi="Cambria Math"/>
-                      <w:i/>
-                    </w:rPr>
-                  </m:ctrlPr>
-                </m:sSupPr>
-                <m:e>
-                  <m:d>
-                    <m:dPr>
-                      <m:begChr m:val="‖"/>
-                      <m:endChr m:val="‖"/>
-                      <m:ctrlPr>
-                        <w:rPr>
-                          <w:rFonts w:ascii="Cambria Math" w:hAnsi="Cambria Math"/>
-                          <w:i/>
-                        </w:rPr>
-                      </m:ctrlPr>
-                    </m:dPr>
-                    <m:e>
-                      <m:sSub>
-                        <m:sSubPr>
-                          <m:ctrlPr>
-                            <w:rPr>
-                              <w:rFonts w:ascii="Cambria Math" w:hAnsi="Cambria Math"/>
-                              <w:i/>
-                            </w:rPr>
-                          </m:ctrlPr>
-                        </m:sSubPr>
-                        <m:e>
-                          <m:r>
-                            <w:rPr>
-                              <w:rFonts w:ascii="Cambria Math" w:hAnsi="Cambria Math"/>
-                            </w:rPr>
-                            <m:t>θ</m:t>
-                          </m:r>
-                        </m:e>
-                        <m:sub>
-                          <m:r>
-                            <w:rPr>
-                              <w:rFonts w:ascii="Cambria Math" w:hAnsi="Cambria Math"/>
-                            </w:rPr>
-                            <m:t>*</m:t>
-                          </m:r>
-                        </m:sub>
-                      </m:sSub>
-                    </m:e>
-                  </m:d>
-                </m:e>
-                <m:sup>
-                  <m:r>
-                    <w:rPr>
-                      <w:rFonts w:ascii="Cambria Math" w:hAnsi="Cambria Math"/>
-                    </w:rPr>
-                    <m:t>2</m:t>
-                  </m:r>
-                </m:sup>
-              </m:sSup>
-              <m:r>
-                <w:rPr>
-                  <w:rFonts w:ascii="Cambria Math" w:hAnsi="Cambria Math"/>
-                </w:rPr>
-                <m:t>+</m:t>
-              </m:r>
-              <m:d>
-                <m:dPr>
-                  <m:begChr m:val="‖"/>
-                  <m:endChr m:val="‖"/>
-                  <m:ctrlPr>
-                    <w:rPr>
-                      <w:rFonts w:ascii="Cambria Math" w:hAnsi="Cambria Math"/>
-                      <w:i/>
-                    </w:rPr>
-                  </m:ctrlPr>
-                </m:dPr>
-                <m:e>
-                  <m:sSub>
-                    <m:sSubPr>
-                      <m:ctrlPr>
-                        <w:rPr>
-                          <w:rFonts w:ascii="Cambria Math" w:hAnsi="Cambria Math"/>
-                          <w:i/>
-                        </w:rPr>
-                      </m:ctrlPr>
-                    </m:sSubPr>
-                    <m:e>
-                      <m:r>
-                        <w:rPr>
-                          <w:rFonts w:ascii="Cambria Math" w:hAnsi="Cambria Math"/>
-                        </w:rPr>
-                        <m:t>θ</m:t>
-                      </m:r>
-                    </m:e>
-                    <m:sub>
-                      <m:r>
-                        <w:rPr>
-                          <w:rFonts w:ascii="Cambria Math" w:hAnsi="Cambria Math"/>
-                        </w:rPr>
-                        <m:t>*</m:t>
-                      </m:r>
-                    </m:sub>
-                  </m:sSub>
-                </m:e>
-              </m:d>
-            </m:e>
-          </m:d>
         </m:oMath>
       </m:oMathPara>
+      <m:oMath>
+        <m:sSub>
+          <m:sSubPr>
+            <m:ctrlPr>
+              <w:rPr>
+                <w:rFonts w:ascii="Cambria Math" w:eastAsiaTheme="minorEastAsia" w:hAnsi="Cambria Math"/>
+                <w:i/>
+              </w:rPr>
+            </m:ctrlPr>
+          </m:sSubPr>
+          <m:e>
+            <m:r>
+              <w:rPr>
+                <w:rFonts w:ascii="Cambria Math" w:eastAsiaTheme="minorEastAsia" w:hAnsi="Cambria Math"/>
+              </w:rPr>
+              <m:t>c</m:t>
+            </m:r>
+          </m:e>
+          <m:sub>
+            <m:r>
+              <w:rPr>
+                <w:rFonts w:ascii="Cambria Math" w:eastAsiaTheme="minorEastAsia" w:hAnsi="Cambria Math"/>
+              </w:rPr>
+              <m:t>e</m:t>
+            </m:r>
+          </m:sub>
+        </m:sSub>
+        <m:r>
+          <w:rPr>
+            <w:rFonts w:ascii="Cambria Math" w:eastAsiaTheme="minorEastAsia" w:hAnsi="Cambria Math"/>
+          </w:rPr>
+          <m:t xml:space="preserve">= </m:t>
+        </m:r>
+        <m:sSup>
+          <m:sSupPr>
+            <m:ctrlPr>
+              <w:rPr>
+                <w:rFonts w:ascii="Cambria Math" w:eastAsiaTheme="minorEastAsia" w:hAnsi="Cambria Math"/>
+                <w:i/>
+              </w:rPr>
+            </m:ctrlPr>
+          </m:sSupPr>
+          <m:e>
+            <m:r>
+              <w:rPr>
+                <w:rFonts w:ascii="Cambria Math" w:eastAsiaTheme="minorEastAsia" w:hAnsi="Cambria Math"/>
+              </w:rPr>
+              <m:t>2α</m:t>
+            </m:r>
+          </m:e>
+          <m:sup>
+            <m:r>
+              <w:rPr>
+                <w:rFonts w:ascii="Cambria Math" w:eastAsiaTheme="minorEastAsia" w:hAnsi="Cambria Math"/>
+              </w:rPr>
+              <m:t>-1</m:t>
+            </m:r>
+          </m:sup>
+        </m:sSup>
+        <m:d>
+          <m:dPr>
+            <m:ctrlPr>
+              <w:rPr>
+                <w:rFonts w:ascii="Cambria Math" w:hAnsi="Cambria Math"/>
+                <w:i/>
+              </w:rPr>
+            </m:ctrlPr>
+          </m:dPr>
+          <m:e>
+            <m:r>
+              <w:rPr>
+                <w:rFonts w:ascii="Cambria Math" w:hAnsi="Cambria Math"/>
+              </w:rPr>
+              <m:t>σ</m:t>
+            </m:r>
+            <m:sSup>
+              <m:sSupPr>
+                <m:ctrlPr>
+                  <w:rPr>
+                    <w:rFonts w:ascii="Cambria Math" w:hAnsi="Cambria Math"/>
+                    <w:i/>
+                  </w:rPr>
+                </m:ctrlPr>
+              </m:sSupPr>
+              <m:e>
+                <m:d>
+                  <m:dPr>
+                    <m:begChr m:val="‖"/>
+                    <m:endChr m:val="‖"/>
+                    <m:ctrlPr>
+                      <w:rPr>
+                        <w:rFonts w:ascii="Cambria Math" w:hAnsi="Cambria Math"/>
+                        <w:i/>
+                      </w:rPr>
+                    </m:ctrlPr>
+                  </m:dPr>
+                  <m:e>
+                    <m:sSub>
+                      <m:sSubPr>
+                        <m:ctrlPr>
+                          <w:rPr>
+                            <w:rFonts w:ascii="Cambria Math" w:hAnsi="Cambria Math"/>
+                            <w:i/>
+                          </w:rPr>
+                        </m:ctrlPr>
+                      </m:sSubPr>
+                      <m:e>
+                        <m:r>
+                          <w:rPr>
+                            <w:rFonts w:ascii="Cambria Math" w:hAnsi="Cambria Math"/>
+                          </w:rPr>
+                          <m:t>θ</m:t>
+                        </m:r>
+                      </m:e>
+                      <m:sub>
+                        <m:r>
+                          <w:rPr>
+                            <w:rFonts w:ascii="Cambria Math" w:hAnsi="Cambria Math"/>
+                          </w:rPr>
+                          <m:t>*</m:t>
+                        </m:r>
+                      </m:sub>
+                    </m:sSub>
+                  </m:e>
+                </m:d>
+              </m:e>
+              <m:sup>
+                <m:r>
+                  <w:rPr>
+                    <w:rFonts w:ascii="Cambria Math" w:hAnsi="Cambria Math"/>
+                  </w:rPr>
+                  <m:t>2</m:t>
+                </m:r>
+              </m:sup>
+            </m:sSup>
+            <m:r>
+              <w:rPr>
+                <w:rFonts w:ascii="Cambria Math" w:hAnsi="Cambria Math"/>
+              </w:rPr>
+              <m:t>+</m:t>
+            </m:r>
+            <m:d>
+              <m:dPr>
+                <m:begChr m:val="‖"/>
+                <m:endChr m:val="‖"/>
+                <m:ctrlPr>
+                  <w:rPr>
+                    <w:rFonts w:ascii="Cambria Math" w:hAnsi="Cambria Math"/>
+                    <w:i/>
+                  </w:rPr>
+                </m:ctrlPr>
+              </m:dPr>
+              <m:e>
+                <m:sSub>
+                  <m:sSubPr>
+                    <m:ctrlPr>
+                      <w:rPr>
+                        <w:rFonts w:ascii="Cambria Math" w:hAnsi="Cambria Math"/>
+                        <w:i/>
+                      </w:rPr>
+                    </m:ctrlPr>
+                  </m:sSubPr>
+                  <m:e>
+                    <m:r>
+                      <w:rPr>
+                        <w:rFonts w:ascii="Cambria Math" w:hAnsi="Cambria Math"/>
+                      </w:rPr>
+                      <m:t>θ</m:t>
+                    </m:r>
+                  </m:e>
+                  <m:sub>
+                    <m:r>
+                      <w:rPr>
+                        <w:rFonts w:ascii="Cambria Math" w:hAnsi="Cambria Math"/>
+                      </w:rPr>
+                      <m:t>*</m:t>
+                    </m:r>
+                  </m:sub>
+                </m:sSub>
+              </m:e>
+            </m:d>
+          </m:e>
+        </m:d>
+      </m:oMath>
       <w:r>
         <w:rPr>
           <w:rFonts w:eastAsiaTheme="minorEastAsia"/>
@@ -32518,13 +32538,7 @@
         <w:br/>
       </w:r>
       <w:r>
-        <w:t>Başla</w:t>
-      </w:r>
-      <w:r>
-        <w:t xml:space="preserve">ngıçtaki elipsoidin boyutu öyledir </w:t>
-      </w:r>
-      <w:r>
-        <w:t xml:space="preserve">ki, </w:t>
+        <w:t xml:space="preserve">Başlangıçtaki elipsoidin boyutu öyledir ki, </w:t>
       </w:r>
       <m:oMath>
         <m:r>
@@ -33586,6 +33600,9 @@
             <m:t>,  γ&gt;0</m:t>
           </m:r>
           <m:r>
+            <m:rPr>
+              <m:sty m:val="p"/>
+            </m:rPr>
             <w:rPr>
               <w:rFonts w:eastAsiaTheme="minorEastAsia"/>
               <w:lang w:val="tr-TR"/>
@@ -33614,16 +33631,7 @@
           <w:rFonts w:eastAsiaTheme="minorEastAsia"/>
           <w:lang w:val="tr-TR"/>
         </w:rPr>
-        <w:t xml:space="preserve">O zaman sistem durumları, aşağıdaki koşulu sağlayan her initial condition için, ultimately </w:t>
-      </w:r>
-      <w:bookmarkStart w:id="0" w:name="_GoBack"/>
-      <w:bookmarkEnd w:id="0"/>
-      <w:r>
-        <w:rPr>
-          <w:rFonts w:eastAsiaTheme="minorEastAsia"/>
-          <w:lang w:val="tr-TR"/>
-        </w:rPr>
-        <w:t>bounded olurlar</w:t>
+        <w:t>O zaman sistem durumları, aşağıdaki koşulu sağlayan her initial condition için, ultimately bounded olurlar</w:t>
       </w:r>
       <w:r>
         <w:rPr>
@@ -33792,6 +33800,9 @@
             </m:den>
           </m:f>
           <m:r>
+            <m:rPr>
+              <m:sty m:val="p"/>
+            </m:rPr>
             <w:rPr>
               <w:rFonts w:ascii="Cambria Math" w:eastAsiaTheme="minorEastAsia" w:hAnsi="Cambria Math"/>
               <w:lang w:val="tr-TR"/>
@@ -34140,379 +34151,384 @@
             </m:den>
           </m:f>
           <m:r>
+            <m:rPr>
+              <m:sty m:val="p"/>
+            </m:rPr>
             <w:rPr>
               <w:rFonts w:eastAsiaTheme="minorEastAsia"/>
               <w:lang w:val="tr-TR"/>
             </w:rPr>
             <w:br/>
           </m:r>
-          <m:sSub>
-            <m:sSubPr>
-              <m:ctrlPr>
-                <w:rPr>
-                  <w:rFonts w:ascii="Cambria Math" w:eastAsiaTheme="minorEastAsia" w:hAnsi="Cambria Math"/>
-                  <w:i/>
-                  <w:lang w:val="tr-TR"/>
-                </w:rPr>
-              </m:ctrlPr>
-            </m:sSubPr>
-            <m:e>
-              <m:r>
-                <m:rPr>
-                  <m:sty m:val="p"/>
-                </m:rPr>
-                <w:rPr>
-                  <w:rFonts w:ascii="Cambria Math" w:eastAsiaTheme="minorEastAsia" w:hAnsi="Cambria Math"/>
-                  <w:lang w:val="tr-TR"/>
-                </w:rPr>
-                <m:t>Λ</m:t>
-              </m:r>
-              <m:ctrlPr>
-                <w:rPr>
-                  <w:rFonts w:ascii="Cambria Math" w:eastAsiaTheme="minorEastAsia" w:hAnsi="Cambria Math"/>
-                  <w:lang w:val="tr-TR"/>
-                </w:rPr>
-              </m:ctrlPr>
-            </m:e>
-            <m:sub>
-              <m:r>
-                <w:rPr>
-                  <w:rFonts w:ascii="Cambria Math" w:eastAsiaTheme="minorEastAsia" w:hAnsi="Cambria Math"/>
-                  <w:lang w:val="tr-TR"/>
-                </w:rPr>
-                <m:t>P</m:t>
-              </m:r>
-            </m:sub>
-          </m:sSub>
-          <m:sSup>
-            <m:sSupPr>
-              <m:ctrlPr>
-                <w:rPr>
-                  <w:rFonts w:ascii="Cambria Math" w:eastAsiaTheme="minorEastAsia" w:hAnsi="Cambria Math"/>
-                  <w:i/>
-                  <w:lang w:val="tr-TR"/>
-                </w:rPr>
-              </m:ctrlPr>
-            </m:sSupPr>
-            <m:e>
-              <m:d>
-                <m:dPr>
-                  <m:begChr m:val="‖"/>
-                  <m:endChr m:val="‖"/>
-                  <m:ctrlPr>
-                    <w:rPr>
-                      <w:rFonts w:ascii="Cambria Math" w:eastAsiaTheme="minorEastAsia" w:hAnsi="Cambria Math"/>
-                      <w:i/>
-                      <w:lang w:val="tr-TR"/>
-                    </w:rPr>
-                  </m:ctrlPr>
-                </m:dPr>
-                <m:e>
-                  <m:r>
-                    <w:rPr>
-                      <w:rFonts w:ascii="Cambria Math" w:eastAsiaTheme="minorEastAsia" w:hAnsi="Cambria Math"/>
-                      <w:lang w:val="tr-TR"/>
-                    </w:rPr>
-                    <m:t>x</m:t>
-                  </m:r>
-                  <m:d>
-                    <m:dPr>
-                      <m:ctrlPr>
-                        <w:rPr>
-                          <w:rFonts w:ascii="Cambria Math" w:eastAsiaTheme="minorEastAsia" w:hAnsi="Cambria Math"/>
-                          <w:i/>
-                          <w:lang w:val="tr-TR"/>
-                        </w:rPr>
-                      </m:ctrlPr>
-                    </m:dPr>
-                    <m:e>
-                      <m:r>
-                        <w:rPr>
-                          <w:rFonts w:ascii="Cambria Math" w:eastAsiaTheme="minorEastAsia" w:hAnsi="Cambria Math"/>
-                          <w:lang w:val="tr-TR"/>
-                        </w:rPr>
-                        <m:t>0</m:t>
-                      </m:r>
-                    </m:e>
-                  </m:d>
-                </m:e>
-              </m:d>
-            </m:e>
-            <m:sup>
-              <m:r>
-                <w:rPr>
-                  <w:rFonts w:ascii="Cambria Math" w:eastAsiaTheme="minorEastAsia" w:hAnsi="Cambria Math"/>
-                  <w:lang w:val="tr-TR"/>
-                </w:rPr>
-                <m:t>2</m:t>
-              </m:r>
-            </m:sup>
-          </m:sSup>
-          <m:r>
-            <w:rPr>
-              <w:rFonts w:ascii="Cambria Math" w:eastAsiaTheme="minorEastAsia" w:hAnsi="Cambria Math"/>
-              <w:lang w:val="tr-TR"/>
-            </w:rPr>
-            <m:t>+</m:t>
-          </m:r>
-          <m:sSup>
-            <m:sSupPr>
-              <m:ctrlPr>
-                <w:rPr>
-                  <w:rFonts w:ascii="Cambria Math" w:eastAsiaTheme="minorEastAsia" w:hAnsi="Cambria Math"/>
-                  <w:i/>
-                  <w:lang w:val="tr-TR"/>
-                </w:rPr>
-              </m:ctrlPr>
-            </m:sSupPr>
-            <m:e>
-              <m:r>
-                <w:rPr>
-                  <w:rFonts w:ascii="Cambria Math" w:eastAsiaTheme="minorEastAsia" w:hAnsi="Cambria Math"/>
-                  <w:lang w:val="tr-TR"/>
-                </w:rPr>
-                <m:t>γ</m:t>
-              </m:r>
-            </m:e>
-            <m:sup>
-              <m:r>
-                <w:rPr>
-                  <w:rFonts w:ascii="Cambria Math" w:eastAsiaTheme="minorEastAsia" w:hAnsi="Cambria Math"/>
-                  <w:lang w:val="tr-TR"/>
-                </w:rPr>
-                <m:t>-1</m:t>
-              </m:r>
-            </m:sup>
-          </m:sSup>
-          <m:sSup>
-            <m:sSupPr>
-              <m:ctrlPr>
-                <w:rPr>
-                  <w:rFonts w:ascii="Cambria Math" w:eastAsiaTheme="minorEastAsia" w:hAnsi="Cambria Math"/>
-                  <w:i/>
-                  <w:lang w:val="tr-TR"/>
-                </w:rPr>
-              </m:ctrlPr>
-            </m:sSupPr>
-            <m:e>
-              <m:d>
-                <m:dPr>
-                  <m:begChr m:val="‖"/>
-                  <m:endChr m:val="‖"/>
-                  <m:ctrlPr>
-                    <w:rPr>
-                      <w:rFonts w:ascii="Cambria Math" w:eastAsiaTheme="minorEastAsia" w:hAnsi="Cambria Math"/>
-                      <w:i/>
-                      <w:lang w:val="tr-TR"/>
-                    </w:rPr>
-                  </m:ctrlPr>
-                </m:dPr>
-                <m:e>
-                  <m:r>
-                    <w:rPr>
-                      <w:rFonts w:ascii="Cambria Math" w:eastAsiaTheme="minorEastAsia" w:hAnsi="Cambria Math"/>
-                      <w:lang w:val="tr-TR"/>
-                    </w:rPr>
-                    <m:t>θ</m:t>
-                  </m:r>
-                  <m:d>
-                    <m:dPr>
-                      <m:ctrlPr>
-                        <w:rPr>
-                          <w:rFonts w:ascii="Cambria Math" w:eastAsiaTheme="minorEastAsia" w:hAnsi="Cambria Math"/>
-                          <w:i/>
-                          <w:lang w:val="tr-TR"/>
-                        </w:rPr>
-                      </m:ctrlPr>
-                    </m:dPr>
-                    <m:e>
-                      <m:r>
-                        <w:rPr>
-                          <w:rFonts w:ascii="Cambria Math" w:eastAsiaTheme="minorEastAsia" w:hAnsi="Cambria Math"/>
-                          <w:lang w:val="tr-TR"/>
-                        </w:rPr>
-                        <m:t>0</m:t>
-                      </m:r>
-                    </m:e>
-                  </m:d>
-                  <m:r>
-                    <w:rPr>
-                      <w:rFonts w:ascii="Cambria Math" w:eastAsiaTheme="minorEastAsia" w:hAnsi="Cambria Math"/>
-                      <w:lang w:val="tr-TR"/>
-                    </w:rPr>
-                    <m:t>-</m:t>
-                  </m:r>
-                  <m:sSub>
-                    <m:sSubPr>
-                      <m:ctrlPr>
-                        <w:rPr>
-                          <w:rFonts w:ascii="Cambria Math" w:eastAsiaTheme="minorEastAsia" w:hAnsi="Cambria Math"/>
-                          <w:i/>
-                          <w:lang w:val="tr-TR"/>
-                        </w:rPr>
-                      </m:ctrlPr>
-                    </m:sSubPr>
-                    <m:e>
-                      <m:r>
-                        <w:rPr>
-                          <w:rFonts w:ascii="Cambria Math" w:eastAsiaTheme="minorEastAsia" w:hAnsi="Cambria Math"/>
-                          <w:lang w:val="tr-TR"/>
-                        </w:rPr>
-                        <m:t>θ</m:t>
-                      </m:r>
-                    </m:e>
-                    <m:sub>
-                      <m:r>
-                        <w:rPr>
-                          <w:rFonts w:ascii="Cambria Math" w:eastAsiaTheme="minorEastAsia" w:hAnsi="Cambria Math"/>
-                          <w:lang w:val="tr-TR"/>
-                        </w:rPr>
-                        <m:t>*</m:t>
-                      </m:r>
-                    </m:sub>
-                  </m:sSub>
-                </m:e>
-              </m:d>
-            </m:e>
-            <m:sup>
-              <m:r>
-                <w:rPr>
-                  <w:rFonts w:ascii="Cambria Math" w:eastAsiaTheme="minorEastAsia" w:hAnsi="Cambria Math"/>
-                  <w:lang w:val="tr-TR"/>
-                </w:rPr>
-                <m:t>2</m:t>
-              </m:r>
-            </m:sup>
-          </m:sSup>
-          <m:r>
-            <w:rPr>
-              <w:rFonts w:ascii="Cambria Math" w:eastAsiaTheme="minorEastAsia" w:hAnsi="Cambria Math"/>
-              <w:lang w:val="tr-TR"/>
-            </w:rPr>
-            <m:t>&lt;</m:t>
-          </m:r>
-          <m:f>
-            <m:fPr>
-              <m:ctrlPr>
-                <w:rPr>
-                  <w:rFonts w:ascii="Cambria Math" w:eastAsiaTheme="minorEastAsia" w:hAnsi="Cambria Math"/>
-                  <w:i/>
-                  <w:lang w:val="tr-TR"/>
-                </w:rPr>
-              </m:ctrlPr>
-            </m:fPr>
-            <m:num>
-              <m:sSup>
-                <m:sSupPr>
-                  <m:ctrlPr>
-                    <w:rPr>
-                      <w:rFonts w:ascii="Cambria Math" w:eastAsiaTheme="minorEastAsia" w:hAnsi="Cambria Math"/>
-                      <w:i/>
-                      <w:lang w:val="tr-TR"/>
-                    </w:rPr>
-                  </m:ctrlPr>
-                </m:sSupPr>
-                <m:e>
-                  <m:r>
-                    <w:rPr>
-                      <w:rFonts w:ascii="Cambria Math" w:eastAsiaTheme="minorEastAsia" w:hAnsi="Cambria Math"/>
-                      <w:lang w:val="tr-TR"/>
-                    </w:rPr>
-                    <m:t>M</m:t>
-                  </m:r>
-                </m:e>
-                <m:sup>
-                  <m:r>
-                    <w:rPr>
-                      <w:rFonts w:ascii="Cambria Math" w:eastAsiaTheme="minorEastAsia" w:hAnsi="Cambria Math"/>
-                      <w:lang w:val="tr-TR"/>
-                    </w:rPr>
-                    <m:t>2</m:t>
-                  </m:r>
-                </m:sup>
-              </m:sSup>
-              <m:sSub>
-                <m:sSubPr>
-                  <m:ctrlPr>
-                    <w:rPr>
-                      <w:rFonts w:ascii="Cambria Math" w:eastAsiaTheme="minorEastAsia" w:hAnsi="Cambria Math"/>
-                      <w:i/>
-                      <w:lang w:val="tr-TR"/>
-                    </w:rPr>
-                  </m:ctrlPr>
-                </m:sSubPr>
-                <m:e>
-                  <m:r>
-                    <w:rPr>
-                      <w:rFonts w:ascii="Cambria Math" w:eastAsiaTheme="minorEastAsia" w:hAnsi="Cambria Math"/>
-                      <w:lang w:val="tr-TR"/>
-                    </w:rPr>
-                    <m:t>λ</m:t>
-                  </m:r>
-                </m:e>
-                <m:sub>
-                  <m:r>
-                    <w:rPr>
-                      <w:rFonts w:ascii="Cambria Math" w:eastAsiaTheme="minorEastAsia" w:hAnsi="Cambria Math"/>
-                      <w:lang w:val="tr-TR"/>
-                    </w:rPr>
-                    <m:t>P</m:t>
-                  </m:r>
-                </m:sub>
-              </m:sSub>
-            </m:num>
-            <m:den>
-              <m:sSubSup>
-                <m:sSubSupPr>
-                  <m:ctrlPr>
-                    <w:rPr>
-                      <w:rFonts w:ascii="Cambria Math" w:eastAsiaTheme="minorEastAsia" w:hAnsi="Cambria Math"/>
-                      <w:i/>
-                      <w:lang w:val="tr-TR"/>
-                    </w:rPr>
-                  </m:ctrlPr>
-                </m:sSubSupPr>
-                <m:e>
-                  <m:r>
-                    <m:rPr>
-                      <m:sty m:val="p"/>
-                    </m:rPr>
-                    <w:rPr>
-                      <w:rFonts w:ascii="Cambria Math" w:eastAsiaTheme="minorEastAsia" w:hAnsi="Cambria Math"/>
-                      <w:lang w:val="tr-TR"/>
-                    </w:rPr>
-                    <m:t>Λ</m:t>
-                  </m:r>
-                  <m:ctrlPr>
-                    <w:rPr>
-                      <w:rFonts w:ascii="Cambria Math" w:eastAsiaTheme="minorEastAsia" w:hAnsi="Cambria Math"/>
-                      <w:lang w:val="tr-TR"/>
-                    </w:rPr>
-                  </m:ctrlPr>
-                </m:e>
-                <m:sub>
-                  <m:r>
-                    <w:rPr>
-                      <w:rFonts w:ascii="Cambria Math" w:eastAsiaTheme="minorEastAsia" w:hAnsi="Cambria Math"/>
-                      <w:lang w:val="tr-TR"/>
-                    </w:rPr>
-                    <m:t>C</m:t>
-                  </m:r>
-                </m:sub>
-                <m:sup>
-                  <m:r>
-                    <w:rPr>
-                      <w:rFonts w:ascii="Cambria Math" w:eastAsiaTheme="minorEastAsia" w:hAnsi="Cambria Math"/>
-                      <w:lang w:val="tr-TR"/>
-                    </w:rPr>
-                    <m:t>2</m:t>
-                  </m:r>
-                </m:sup>
-              </m:sSubSup>
-            </m:den>
-          </m:f>
         </m:oMath>
       </m:oMathPara>
+      <m:oMath>
+        <m:sSub>
+          <m:sSubPr>
+            <m:ctrlPr>
+              <w:rPr>
+                <w:rFonts w:ascii="Cambria Math" w:eastAsiaTheme="minorEastAsia" w:hAnsi="Cambria Math"/>
+                <w:i/>
+                <w:lang w:val="tr-TR"/>
+              </w:rPr>
+            </m:ctrlPr>
+          </m:sSubPr>
+          <m:e>
+            <m:r>
+              <m:rPr>
+                <m:sty m:val="p"/>
+              </m:rPr>
+              <w:rPr>
+                <w:rFonts w:ascii="Cambria Math" w:eastAsiaTheme="minorEastAsia" w:hAnsi="Cambria Math"/>
+                <w:lang w:val="tr-TR"/>
+              </w:rPr>
+              <m:t>Λ</m:t>
+            </m:r>
+            <m:ctrlPr>
+              <w:rPr>
+                <w:rFonts w:ascii="Cambria Math" w:eastAsiaTheme="minorEastAsia" w:hAnsi="Cambria Math"/>
+                <w:lang w:val="tr-TR"/>
+              </w:rPr>
+            </m:ctrlPr>
+          </m:e>
+          <m:sub>
+            <m:r>
+              <w:rPr>
+                <w:rFonts w:ascii="Cambria Math" w:eastAsiaTheme="minorEastAsia" w:hAnsi="Cambria Math"/>
+                <w:lang w:val="tr-TR"/>
+              </w:rPr>
+              <m:t>P</m:t>
+            </m:r>
+          </m:sub>
+        </m:sSub>
+        <m:sSup>
+          <m:sSupPr>
+            <m:ctrlPr>
+              <w:rPr>
+                <w:rFonts w:ascii="Cambria Math" w:eastAsiaTheme="minorEastAsia" w:hAnsi="Cambria Math"/>
+                <w:i/>
+                <w:lang w:val="tr-TR"/>
+              </w:rPr>
+            </m:ctrlPr>
+          </m:sSupPr>
+          <m:e>
+            <m:d>
+              <m:dPr>
+                <m:begChr m:val="‖"/>
+                <m:endChr m:val="‖"/>
+                <m:ctrlPr>
+                  <w:rPr>
+                    <w:rFonts w:ascii="Cambria Math" w:eastAsiaTheme="minorEastAsia" w:hAnsi="Cambria Math"/>
+                    <w:i/>
+                    <w:lang w:val="tr-TR"/>
+                  </w:rPr>
+                </m:ctrlPr>
+              </m:dPr>
+              <m:e>
+                <m:r>
+                  <w:rPr>
+                    <w:rFonts w:ascii="Cambria Math" w:eastAsiaTheme="minorEastAsia" w:hAnsi="Cambria Math"/>
+                    <w:lang w:val="tr-TR"/>
+                  </w:rPr>
+                  <m:t>x</m:t>
+                </m:r>
+                <m:d>
+                  <m:dPr>
+                    <m:ctrlPr>
+                      <w:rPr>
+                        <w:rFonts w:ascii="Cambria Math" w:eastAsiaTheme="minorEastAsia" w:hAnsi="Cambria Math"/>
+                        <w:i/>
+                        <w:lang w:val="tr-TR"/>
+                      </w:rPr>
+                    </m:ctrlPr>
+                  </m:dPr>
+                  <m:e>
+                    <m:r>
+                      <w:rPr>
+                        <w:rFonts w:ascii="Cambria Math" w:eastAsiaTheme="minorEastAsia" w:hAnsi="Cambria Math"/>
+                        <w:lang w:val="tr-TR"/>
+                      </w:rPr>
+                      <m:t>0</m:t>
+                    </m:r>
+                  </m:e>
+                </m:d>
+              </m:e>
+            </m:d>
+          </m:e>
+          <m:sup>
+            <m:r>
+              <w:rPr>
+                <w:rFonts w:ascii="Cambria Math" w:eastAsiaTheme="minorEastAsia" w:hAnsi="Cambria Math"/>
+                <w:lang w:val="tr-TR"/>
+              </w:rPr>
+              <m:t>2</m:t>
+            </m:r>
+          </m:sup>
+        </m:sSup>
+        <m:r>
+          <w:rPr>
+            <w:rFonts w:ascii="Cambria Math" w:eastAsiaTheme="minorEastAsia" w:hAnsi="Cambria Math"/>
+            <w:lang w:val="tr-TR"/>
+          </w:rPr>
+          <m:t>+</m:t>
+        </m:r>
+        <m:sSup>
+          <m:sSupPr>
+            <m:ctrlPr>
+              <w:rPr>
+                <w:rFonts w:ascii="Cambria Math" w:eastAsiaTheme="minorEastAsia" w:hAnsi="Cambria Math"/>
+                <w:i/>
+                <w:lang w:val="tr-TR"/>
+              </w:rPr>
+            </m:ctrlPr>
+          </m:sSupPr>
+          <m:e>
+            <m:r>
+              <w:rPr>
+                <w:rFonts w:ascii="Cambria Math" w:eastAsiaTheme="minorEastAsia" w:hAnsi="Cambria Math"/>
+                <w:lang w:val="tr-TR"/>
+              </w:rPr>
+              <m:t>γ</m:t>
+            </m:r>
+          </m:e>
+          <m:sup>
+            <m:r>
+              <w:rPr>
+                <w:rFonts w:ascii="Cambria Math" w:eastAsiaTheme="minorEastAsia" w:hAnsi="Cambria Math"/>
+                <w:lang w:val="tr-TR"/>
+              </w:rPr>
+              <m:t>-1</m:t>
+            </m:r>
+          </m:sup>
+        </m:sSup>
+        <m:sSup>
+          <m:sSupPr>
+            <m:ctrlPr>
+              <w:rPr>
+                <w:rFonts w:ascii="Cambria Math" w:eastAsiaTheme="minorEastAsia" w:hAnsi="Cambria Math"/>
+                <w:i/>
+                <w:lang w:val="tr-TR"/>
+              </w:rPr>
+            </m:ctrlPr>
+          </m:sSupPr>
+          <m:e>
+            <m:d>
+              <m:dPr>
+                <m:begChr m:val="‖"/>
+                <m:endChr m:val="‖"/>
+                <m:ctrlPr>
+                  <w:rPr>
+                    <w:rFonts w:ascii="Cambria Math" w:eastAsiaTheme="minorEastAsia" w:hAnsi="Cambria Math"/>
+                    <w:i/>
+                    <w:lang w:val="tr-TR"/>
+                  </w:rPr>
+                </m:ctrlPr>
+              </m:dPr>
+              <m:e>
+                <m:r>
+                  <w:rPr>
+                    <w:rFonts w:ascii="Cambria Math" w:eastAsiaTheme="minorEastAsia" w:hAnsi="Cambria Math"/>
+                    <w:lang w:val="tr-TR"/>
+                  </w:rPr>
+                  <m:t>θ</m:t>
+                </m:r>
+                <m:d>
+                  <m:dPr>
+                    <m:ctrlPr>
+                      <w:rPr>
+                        <w:rFonts w:ascii="Cambria Math" w:eastAsiaTheme="minorEastAsia" w:hAnsi="Cambria Math"/>
+                        <w:i/>
+                        <w:lang w:val="tr-TR"/>
+                      </w:rPr>
+                    </m:ctrlPr>
+                  </m:dPr>
+                  <m:e>
+                    <m:r>
+                      <w:rPr>
+                        <w:rFonts w:ascii="Cambria Math" w:eastAsiaTheme="minorEastAsia" w:hAnsi="Cambria Math"/>
+                        <w:lang w:val="tr-TR"/>
+                      </w:rPr>
+                      <m:t>0</m:t>
+                    </m:r>
+                  </m:e>
+                </m:d>
+                <m:r>
+                  <w:rPr>
+                    <w:rFonts w:ascii="Cambria Math" w:eastAsiaTheme="minorEastAsia" w:hAnsi="Cambria Math"/>
+                    <w:lang w:val="tr-TR"/>
+                  </w:rPr>
+                  <m:t>-</m:t>
+                </m:r>
+                <m:sSub>
+                  <m:sSubPr>
+                    <m:ctrlPr>
+                      <w:rPr>
+                        <w:rFonts w:ascii="Cambria Math" w:eastAsiaTheme="minorEastAsia" w:hAnsi="Cambria Math"/>
+                        <w:i/>
+                        <w:lang w:val="tr-TR"/>
+                      </w:rPr>
+                    </m:ctrlPr>
+                  </m:sSubPr>
+                  <m:e>
+                    <m:r>
+                      <w:rPr>
+                        <w:rFonts w:ascii="Cambria Math" w:eastAsiaTheme="minorEastAsia" w:hAnsi="Cambria Math"/>
+                        <w:lang w:val="tr-TR"/>
+                      </w:rPr>
+                      <m:t>θ</m:t>
+                    </m:r>
+                  </m:e>
+                  <m:sub>
+                    <m:r>
+                      <w:rPr>
+                        <w:rFonts w:ascii="Cambria Math" w:eastAsiaTheme="minorEastAsia" w:hAnsi="Cambria Math"/>
+                        <w:lang w:val="tr-TR"/>
+                      </w:rPr>
+                      <m:t>*</m:t>
+                    </m:r>
+                  </m:sub>
+                </m:sSub>
+              </m:e>
+            </m:d>
+          </m:e>
+          <m:sup>
+            <m:r>
+              <w:rPr>
+                <w:rFonts w:ascii="Cambria Math" w:eastAsiaTheme="minorEastAsia" w:hAnsi="Cambria Math"/>
+                <w:lang w:val="tr-TR"/>
+              </w:rPr>
+              <m:t>2</m:t>
+            </m:r>
+          </m:sup>
+        </m:sSup>
+        <m:r>
+          <w:rPr>
+            <w:rFonts w:ascii="Cambria Math" w:eastAsiaTheme="minorEastAsia" w:hAnsi="Cambria Math"/>
+            <w:lang w:val="tr-TR"/>
+          </w:rPr>
+          <m:t>&lt;</m:t>
+        </m:r>
+        <m:f>
+          <m:fPr>
+            <m:ctrlPr>
+              <w:rPr>
+                <w:rFonts w:ascii="Cambria Math" w:eastAsiaTheme="minorEastAsia" w:hAnsi="Cambria Math"/>
+                <w:i/>
+                <w:lang w:val="tr-TR"/>
+              </w:rPr>
+            </m:ctrlPr>
+          </m:fPr>
+          <m:num>
+            <m:sSup>
+              <m:sSupPr>
+                <m:ctrlPr>
+                  <w:rPr>
+                    <w:rFonts w:ascii="Cambria Math" w:eastAsiaTheme="minorEastAsia" w:hAnsi="Cambria Math"/>
+                    <w:i/>
+                    <w:lang w:val="tr-TR"/>
+                  </w:rPr>
+                </m:ctrlPr>
+              </m:sSupPr>
+              <m:e>
+                <m:r>
+                  <w:rPr>
+                    <w:rFonts w:ascii="Cambria Math" w:eastAsiaTheme="minorEastAsia" w:hAnsi="Cambria Math"/>
+                    <w:lang w:val="tr-TR"/>
+                  </w:rPr>
+                  <m:t>M</m:t>
+                </m:r>
+              </m:e>
+              <m:sup>
+                <m:r>
+                  <w:rPr>
+                    <w:rFonts w:ascii="Cambria Math" w:eastAsiaTheme="minorEastAsia" w:hAnsi="Cambria Math"/>
+                    <w:lang w:val="tr-TR"/>
+                  </w:rPr>
+                  <m:t>2</m:t>
+                </m:r>
+              </m:sup>
+            </m:sSup>
+            <m:sSub>
+              <m:sSubPr>
+                <m:ctrlPr>
+                  <w:rPr>
+                    <w:rFonts w:ascii="Cambria Math" w:eastAsiaTheme="minorEastAsia" w:hAnsi="Cambria Math"/>
+                    <w:i/>
+                    <w:lang w:val="tr-TR"/>
+                  </w:rPr>
+                </m:ctrlPr>
+              </m:sSubPr>
+              <m:e>
+                <m:r>
+                  <w:rPr>
+                    <w:rFonts w:ascii="Cambria Math" w:eastAsiaTheme="minorEastAsia" w:hAnsi="Cambria Math"/>
+                    <w:lang w:val="tr-TR"/>
+                  </w:rPr>
+                  <m:t>λ</m:t>
+                </m:r>
+              </m:e>
+              <m:sub>
+                <m:r>
+                  <w:rPr>
+                    <w:rFonts w:ascii="Cambria Math" w:eastAsiaTheme="minorEastAsia" w:hAnsi="Cambria Math"/>
+                    <w:lang w:val="tr-TR"/>
+                  </w:rPr>
+                  <m:t>P</m:t>
+                </m:r>
+              </m:sub>
+            </m:sSub>
+          </m:num>
+          <m:den>
+            <m:sSubSup>
+              <m:sSubSupPr>
+                <m:ctrlPr>
+                  <w:rPr>
+                    <w:rFonts w:ascii="Cambria Math" w:eastAsiaTheme="minorEastAsia" w:hAnsi="Cambria Math"/>
+                    <w:i/>
+                    <w:lang w:val="tr-TR"/>
+                  </w:rPr>
+                </m:ctrlPr>
+              </m:sSubSupPr>
+              <m:e>
+                <m:r>
+                  <m:rPr>
+                    <m:sty m:val="p"/>
+                  </m:rPr>
+                  <w:rPr>
+                    <w:rFonts w:ascii="Cambria Math" w:eastAsiaTheme="minorEastAsia" w:hAnsi="Cambria Math"/>
+                    <w:lang w:val="tr-TR"/>
+                  </w:rPr>
+                  <m:t>Λ</m:t>
+                </m:r>
+                <m:ctrlPr>
+                  <w:rPr>
+                    <w:rFonts w:ascii="Cambria Math" w:eastAsiaTheme="minorEastAsia" w:hAnsi="Cambria Math"/>
+                    <w:lang w:val="tr-TR"/>
+                  </w:rPr>
+                </m:ctrlPr>
+              </m:e>
+              <m:sub>
+                <m:r>
+                  <w:rPr>
+                    <w:rFonts w:ascii="Cambria Math" w:eastAsiaTheme="minorEastAsia" w:hAnsi="Cambria Math"/>
+                    <w:lang w:val="tr-TR"/>
+                  </w:rPr>
+                  <m:t>C</m:t>
+                </m:r>
+              </m:sub>
+              <m:sup>
+                <m:r>
+                  <w:rPr>
+                    <w:rFonts w:ascii="Cambria Math" w:eastAsiaTheme="minorEastAsia" w:hAnsi="Cambria Math"/>
+                    <w:lang w:val="tr-TR"/>
+                  </w:rPr>
+                  <m:t>2</m:t>
+                </m:r>
+              </m:sup>
+            </m:sSubSup>
+          </m:den>
+        </m:f>
+      </m:oMath>
       <w:r>
         <w:rPr>
           <w:rFonts w:eastAsiaTheme="minorEastAsia"/>
@@ -34874,8 +34890,95 @@
         <w:jc w:val="center"/>
       </w:pPr>
       <w:r>
-        <w:t>lorem</w:t>
+        <w:t>L</w:t>
       </w:r>
+      <w:r>
+        <w:t>orem</w:t>
+      </w:r>
+    </w:p>
+    <w:p>
+      <w:pPr>
+        <w:jc w:val="center"/>
+      </w:pPr>
+    </w:p>
+    <w:p>
+      <w:pPr>
+        <w:jc w:val="center"/>
+        <w:rPr>
+          <w:rFonts w:eastAsiaTheme="minorEastAsia"/>
+        </w:rPr>
+      </w:pPr>
+      <m:oMathPara>
+        <m:oMath>
+          <m:d>
+            <m:dPr>
+              <m:begChr m:val="["/>
+              <m:endChr m:val="]"/>
+              <m:ctrlPr>
+                <w:rPr>
+                  <w:rFonts w:ascii="Cambria Math" w:hAnsi="Cambria Math"/>
+                  <w:i/>
+                </w:rPr>
+              </m:ctrlPr>
+            </m:dPr>
+            <m:e>
+              <m:m>
+                <m:mPr>
+                  <m:mcs>
+                    <m:mc>
+                      <m:mcPr>
+                        <m:count m:val="3"/>
+                        <m:mcJc m:val="center"/>
+                      </m:mcPr>
+                    </m:mc>
+                  </m:mcs>
+                  <m:ctrlPr>
+                    <w:rPr>
+                      <w:rFonts w:ascii="Cambria Math" w:hAnsi="Cambria Math"/>
+                      <w:i/>
+                    </w:rPr>
+                  </m:ctrlPr>
+                </m:mPr>
+                <m:mr>
+                  <m:e/>
+                  <m:e/>
+                  <m:e/>
+                </m:mr>
+                <m:mr>
+                  <m:e/>
+                  <m:e/>
+                  <m:e/>
+                </m:mr>
+              </m:m>
+            </m:e>
+          </m:d>
+        </m:oMath>
+      </m:oMathPara>
+    </w:p>
+    <w:p>
+      <w:pPr>
+        <w:jc w:val="center"/>
+        <w:rPr>
+          <w:rFonts w:eastAsiaTheme="minorEastAsia"/>
+        </w:rPr>
+      </w:pPr>
+    </w:p>
+    <w:p>
+      <w:pPr>
+        <w:jc w:val="center"/>
+      </w:pPr>
+      <m:oMathPara>
+        <m:oMath>
+          <m:r>
+            <w:rPr>
+              <w:rFonts w:ascii="Cambria Math" w:hAnsi="Cambria Math"/>
+            </w:rPr>
+            <m:t>\belongsto</m:t>
+          </m:r>
+        </m:oMath>
+      </m:oMathPara>
+      <w:bookmarkStart w:id="0" w:name="_GoBack"/>
+      <w:bookmarkEnd w:id="0"/>
     </w:p>
     <w:sectPr>
       <w:pgSz w:w="11906" w:h="16838"/>
@@ -36403,7 +36506,7 @@
 </file>
 
 <file path=customXml/itemProps1.xml><?xml version="1.0" encoding="utf-8"?>
-<ds:datastoreItem xmlns:ds="http://schemas.openxmlformats.org/officeDocument/2006/customXml" ds:itemID="{E4B8C70A-4E0D-4526-92D8-9C8133A97CA6}">
+<ds:datastoreItem xmlns:ds="http://schemas.openxmlformats.org/officeDocument/2006/customXml" ds:itemID="{0494C5D0-7D44-43E6-B3F2-BD65E2A2651A}">
   <ds:schemaRefs>
     <ds:schemaRef ds:uri="http://schemas.openxmlformats.org/officeDocument/2006/bibliography"/>
   </ds:schemaRefs>

</xml_diff>